<commit_message>
Add new chapter about Site Name ID in FAQ #14
</commit_message>
<xml_diff>
--- a/doc/faq/videomail-for-ninja-forms-faq.docx
+++ b/doc/faq/videomail-for-ninja-forms-faq.docx
@@ -65,16 +65,17 @@
         <w:shd w:val="clear" w:fill="FFFFFF"/>
         <w:spacing w:lineRule="auto" w:line="264" w:before="0" w:after="300"/>
         <w:contextualSpacing/>
-        <w:rPr>
-          <w:b/>
+        <w:rPr/>
+      </w:pPr>
+      <w:r>
+        <w:rPr>
           <w:b/>
           <w:color w:val="424242"/>
           <w:sz w:val="45"/>
           <w:szCs w:val="45"/>
         </w:rPr>
-      </w:pPr>
-      <w:bookmarkStart w:id="1" w:name="_qmougsoqobkx"/>
-      <w:bookmarkEnd w:id="1"/>
+        <w:t>Install</w:t>
+      </w:r>
       <w:r>
         <w:rPr>
           <w:b/>
@@ -82,7 +83,16 @@
           <w:sz w:val="45"/>
           <w:szCs w:val="45"/>
         </w:rPr>
-        <w:t>Setup Videomail</w:t>
+        <w:t xml:space="preserve"> Videomail </w:t>
+      </w:r>
+      <w:r>
+        <w:rPr>
+          <w:b/>
+          <w:color w:val="424242"/>
+          <w:sz w:val="45"/>
+          <w:szCs w:val="45"/>
+        </w:rPr>
+        <w:t>Plugin</w:t>
       </w:r>
     </w:p>
     <w:p>
@@ -103,8 +113,27 @@
           <w:sz w:val="30"/>
           <w:szCs w:val="30"/>
         </w:rPr>
-        <w:t>Download Videomail from your NinjaForms.com account and install it using “Plugins” -&gt; “Add New” -&gt; “Upload” in your WordPress dashboard</w:t>
-      </w:r>
+        <w:t xml:space="preserve">Download </w:t>
+      </w:r>
+      <w:r>
+        <w:rPr>
+          <w:color w:val="424242"/>
+          <w:sz w:val="30"/>
+          <w:szCs w:val="30"/>
+        </w:rPr>
+        <w:t xml:space="preserve">latest Version from GitHub at </w:t>
+      </w:r>
+      <w:hyperlink r:id="rId2">
+        <w:r>
+          <w:rPr>
+            <w:rStyle w:val="InternetLink"/>
+            <w:color w:val="424242"/>
+            <w:sz w:val="30"/>
+            <w:szCs w:val="30"/>
+          </w:rPr>
+          <w:t>https://github.com/binarykitchen/videomail-for-ninja-forms/blob/master/dist/videomail-for-ninja-forms.zip</w:t>
+        </w:r>
+      </w:hyperlink>
     </w:p>
     <w:p>
       <w:pPr>
@@ -124,7 +153,7 @@
           <w:sz w:val="30"/>
           <w:szCs w:val="30"/>
         </w:rPr>
-        <w:t>Activate Ninja Forms – Videomail on your “Plugins” page</w:t>
+        <w:t>Install that zip within your Wordpress Administration</w:t>
       </w:r>
     </w:p>
     <w:p>
@@ -135,16 +164,17 @@
         <w:shd w:val="clear" w:fill="FFFFFF"/>
         <w:spacing w:lineRule="auto" w:line="264" w:before="520" w:after="300"/>
         <w:contextualSpacing/>
-        <w:rPr>
-          <w:b/>
+        <w:rPr/>
+      </w:pPr>
+      <w:r>
+        <w:rPr>
           <w:b/>
           <w:color w:val="424242"/>
           <w:sz w:val="45"/>
           <w:szCs w:val="45"/>
         </w:rPr>
-      </w:pPr>
-      <w:bookmarkStart w:id="2" w:name="_xhth8ev1o0an"/>
-      <w:bookmarkEnd w:id="2"/>
+        <w:t>Add</w:t>
+      </w:r>
       <w:r>
         <w:rPr>
           <w:b/>
@@ -152,7 +182,25 @@
           <w:sz w:val="45"/>
           <w:szCs w:val="45"/>
         </w:rPr>
-        <w:t>Adding Videomail to your form</w:t>
+        <w:t xml:space="preserve"> Videomail to your </w:t>
+      </w:r>
+      <w:r>
+        <w:rPr>
+          <w:b/>
+          <w:color w:val="424242"/>
+          <w:sz w:val="45"/>
+          <w:szCs w:val="45"/>
+        </w:rPr>
+        <w:t>Ninja F</w:t>
+      </w:r>
+      <w:r>
+        <w:rPr>
+          <w:b/>
+          <w:color w:val="424242"/>
+          <w:sz w:val="45"/>
+          <w:szCs w:val="45"/>
+        </w:rPr>
+        <w:t>orm</w:t>
       </w:r>
     </w:p>
     <w:p>
@@ -220,7 +268,7 @@
                     </pic:cNvPicPr>
                   </pic:nvPicPr>
                   <pic:blipFill>
-                    <a:blip r:embed="rId2"/>
+                    <a:blip r:embed="rId3"/>
                     <a:stretch>
                       <a:fillRect/>
                     </a:stretch>
@@ -306,67 +354,12 @@
         <w:rPr/>
       </w:pPr>
       <w:r>
-        <w:drawing>
-          <wp:anchor behindDoc="0" distT="57150" distB="57150" distL="57150" distR="57150" simplePos="0" locked="0" layoutInCell="1" allowOverlap="1" relativeHeight="14">
-            <wp:simplePos x="0" y="0"/>
-            <wp:positionH relativeFrom="margin">
-              <wp:posOffset>361950</wp:posOffset>
-            </wp:positionH>
-            <wp:positionV relativeFrom="paragraph">
-              <wp:posOffset>266700</wp:posOffset>
-            </wp:positionV>
-            <wp:extent cx="5731510" cy="3390900"/>
-            <wp:effectExtent l="0" t="0" r="0" b="0"/>
-            <wp:wrapTopAndBottom/>
-            <wp:docPr id="2" name="image26.png" descr=""/>
-            <wp:cNvGraphicFramePr>
-              <a:graphicFrameLocks xmlns:a="http://schemas.openxmlformats.org/drawingml/2006/main" noChangeAspect="1"/>
-            </wp:cNvGraphicFramePr>
-            <a:graphic xmlns:a="http://schemas.openxmlformats.org/drawingml/2006/main">
-              <a:graphicData uri="http://schemas.openxmlformats.org/drawingml/2006/picture">
-                <pic:pic xmlns:pic="http://schemas.openxmlformats.org/drawingml/2006/picture">
-                  <pic:nvPicPr>
-                    <pic:cNvPr id="2" name="image26.png" descr=""/>
-                    <pic:cNvPicPr>
-                      <a:picLocks noChangeAspect="1" noChangeArrowheads="1"/>
-                    </pic:cNvPicPr>
-                  </pic:nvPicPr>
-                  <pic:blipFill>
-                    <a:blip r:embed="rId3"/>
-                    <a:stretch>
-                      <a:fillRect/>
-                    </a:stretch>
-                  </pic:blipFill>
-                  <pic:spPr bwMode="auto">
-                    <a:xfrm>
-                      <a:off x="0" y="0"/>
-                      <a:ext cx="5731510" cy="3390900"/>
-                    </a:xfrm>
-                    <a:prstGeom prst="rect">
-                      <a:avLst/>
-                    </a:prstGeom>
-                  </pic:spPr>
-                </pic:pic>
-              </a:graphicData>
-            </a:graphic>
-          </wp:anchor>
-        </w:drawing>
-      </w:r>
-      <w:r>
-        <w:rPr>
-          <w:color w:val="424242"/>
-          <w:sz w:val="30"/>
-          <w:szCs w:val="30"/>
-        </w:rPr>
-        <w:t>C</w:t>
-      </w:r>
-      <w:r>
-        <w:rPr>
-          <w:color w:val="424242"/>
-          <w:sz w:val="30"/>
-          <w:szCs w:val="30"/>
-        </w:rPr>
-        <w:t>lick on the Plus icon to add a new form field:</w:t>
+        <w:rPr>
+          <w:color w:val="424242"/>
+          <w:sz w:val="30"/>
+          <w:szCs w:val="30"/>
+        </w:rPr>
+        <w:t>Click on the Plus icon to add a new form field:</w:t>
       </w:r>
     </w:p>
     <w:p>
@@ -394,7 +387,7 @@
             <wp:extent cx="5731510" cy="3403600"/>
             <wp:effectExtent l="0" t="0" r="0" b="0"/>
             <wp:wrapTopAndBottom/>
-            <wp:docPr id="3" name="image18.png" descr=""/>
+            <wp:docPr id="2" name="image18.png" descr=""/>
             <wp:cNvGraphicFramePr>
               <a:graphicFrameLocks xmlns:a="http://schemas.openxmlformats.org/drawingml/2006/main" noChangeAspect="1"/>
             </wp:cNvGraphicFramePr>
@@ -402,7 +395,7 @@
               <a:graphicData uri="http://schemas.openxmlformats.org/drawingml/2006/picture">
                 <pic:pic xmlns:pic="http://schemas.openxmlformats.org/drawingml/2006/picture">
                   <pic:nvPicPr>
-                    <pic:cNvPr id="3" name="image18.png" descr=""/>
+                    <pic:cNvPr id="2" name="image18.png" descr=""/>
                     <pic:cNvPicPr>
                       <a:picLocks noChangeAspect="1" noChangeArrowheads="1"/>
                     </pic:cNvPicPr>
@@ -417,6 +410,51 @@
                     <a:xfrm>
                       <a:off x="0" y="0"/>
                       <a:ext cx="5731510" cy="3403600"/>
+                    </a:xfrm>
+                    <a:prstGeom prst="rect">
+                      <a:avLst/>
+                    </a:prstGeom>
+                  </pic:spPr>
+                </pic:pic>
+              </a:graphicData>
+            </a:graphic>
+          </wp:anchor>
+        </w:drawing>
+        <w:drawing>
+          <wp:anchor behindDoc="0" distT="57150" distB="57150" distL="57150" distR="57150" simplePos="0" locked="0" layoutInCell="1" allowOverlap="1" relativeHeight="14">
+            <wp:simplePos x="0" y="0"/>
+            <wp:positionH relativeFrom="column">
+              <wp:posOffset>459740</wp:posOffset>
+            </wp:positionH>
+            <wp:positionV relativeFrom="paragraph">
+              <wp:posOffset>-90170</wp:posOffset>
+            </wp:positionV>
+            <wp:extent cx="5731510" cy="3390900"/>
+            <wp:effectExtent l="0" t="0" r="0" b="0"/>
+            <wp:wrapTopAndBottom/>
+            <wp:docPr id="3" name="image26.png" descr=""/>
+            <wp:cNvGraphicFramePr>
+              <a:graphicFrameLocks xmlns:a="http://schemas.openxmlformats.org/drawingml/2006/main" noChangeAspect="1"/>
+            </wp:cNvGraphicFramePr>
+            <a:graphic xmlns:a="http://schemas.openxmlformats.org/drawingml/2006/main">
+              <a:graphicData uri="http://schemas.openxmlformats.org/drawingml/2006/picture">
+                <pic:pic xmlns:pic="http://schemas.openxmlformats.org/drawingml/2006/picture">
+                  <pic:nvPicPr>
+                    <pic:cNvPr id="3" name="image26.png" descr=""/>
+                    <pic:cNvPicPr>
+                      <a:picLocks noChangeAspect="1" noChangeArrowheads="1"/>
+                    </pic:cNvPicPr>
+                  </pic:nvPicPr>
+                  <pic:blipFill>
+                    <a:blip r:embed="rId5"/>
+                    <a:stretch>
+                      <a:fillRect/>
+                    </a:stretch>
+                  </pic:blipFill>
+                  <pic:spPr bwMode="auto">
+                    <a:xfrm>
+                      <a:off x="0" y="0"/>
+                      <a:ext cx="5731510" cy="3390900"/>
                     </a:xfrm>
                     <a:prstGeom prst="rect">
                       <a:avLst/>
@@ -502,7 +540,7 @@
                     </pic:cNvPicPr>
                   </pic:nvPicPr>
                   <pic:blipFill>
-                    <a:blip r:embed="rId5"/>
+                    <a:blip r:embed="rId6"/>
                     <a:stretch>
                       <a:fillRect/>
                     </a:stretch>
@@ -547,7 +585,7 @@
                     </pic:cNvPicPr>
                   </pic:nvPicPr>
                   <pic:blipFill>
-                    <a:blip r:embed="rId6"/>
+                    <a:blip r:embed="rId7"/>
                     <a:stretch>
                       <a:fillRect/>
                     </a:stretch>
@@ -726,7 +764,7 @@
                     </pic:cNvPicPr>
                   </pic:nvPicPr>
                   <pic:blipFill>
-                    <a:blip r:embed="rId7"/>
+                    <a:blip r:embed="rId8"/>
                     <a:stretch>
                       <a:fillRect/>
                     </a:stretch>
@@ -813,7 +851,7 @@
                     </pic:cNvPicPr>
                   </pic:nvPicPr>
                   <pic:blipFill>
-                    <a:blip r:embed="rId8"/>
+                    <a:blip r:embed="rId9"/>
                     <a:stretch>
                       <a:fillRect/>
                     </a:stretch>
@@ -894,7 +932,7 @@
                     </pic:cNvPicPr>
                   </pic:nvPicPr>
                   <pic:blipFill>
-                    <a:blip r:embed="rId9"/>
+                    <a:blip r:embed="rId10"/>
                     <a:stretch>
                       <a:fillRect/>
                     </a:stretch>
@@ -939,7 +977,7 @@
                     </pic:cNvPicPr>
                   </pic:nvPicPr>
                   <pic:blipFill>
-                    <a:blip r:embed="rId10"/>
+                    <a:blip r:embed="rId11"/>
                     <a:stretch>
                       <a:fillRect/>
                     </a:stretch>
@@ -1033,7 +1071,7 @@
                     </pic:cNvPicPr>
                   </pic:nvPicPr>
                   <pic:blipFill>
-                    <a:blip r:embed="rId11"/>
+                    <a:blip r:embed="rId12"/>
                     <a:stretch>
                       <a:fillRect/>
                     </a:stretch>
@@ -1156,7 +1194,7 @@
                     </pic:cNvPicPr>
                   </pic:nvPicPr>
                   <pic:blipFill>
-                    <a:blip r:embed="rId12"/>
+                    <a:blip r:embed="rId13"/>
                     <a:stretch>
                       <a:fillRect/>
                     </a:stretch>
@@ -1245,7 +1283,7 @@
                     </pic:cNvPicPr>
                   </pic:nvPicPr>
                   <pic:blipFill>
-                    <a:blip r:embed="rId13"/>
+                    <a:blip r:embed="rId14"/>
                     <a:stretch>
                       <a:fillRect/>
                     </a:stretch>
@@ -1340,7 +1378,7 @@
                     </pic:cNvPicPr>
                   </pic:nvPicPr>
                   <pic:blipFill>
-                    <a:blip r:embed="rId14"/>
+                    <a:blip r:embed="rId15"/>
                     <a:stretch>
                       <a:fillRect/>
                     </a:stretch>
@@ -1417,7 +1455,7 @@
                     </pic:cNvPicPr>
                   </pic:nvPicPr>
                   <pic:blipFill>
-                    <a:blip r:embed="rId15"/>
+                    <a:blip r:embed="rId16"/>
                     <a:stretch>
                       <a:fillRect/>
                     </a:stretch>
@@ -1448,12 +1486,7 @@
         <w:spacing w:before="0" w:after="0"/>
         <w:ind w:left="720" w:right="0" w:hanging="360"/>
         <w:contextualSpacing/>
-        <w:rPr>
-          <w:color w:val="424242"/>
-          <w:sz w:val="30"/>
-          <w:szCs w:val="30"/>
-          <w:u w:val="none"/>
-        </w:rPr>
+        <w:rPr/>
       </w:pPr>
       <w:r>
         <w:rPr>
@@ -1466,9 +1499,33 @@
     </w:p>
     <w:p>
       <w:pPr>
-        <w:pStyle w:val="Heading2"/>
-        <w:spacing w:before="0" w:after="0"/>
+        <w:pStyle w:val="Normal"/>
+        <w:spacing w:before="0" w:after="0"/>
+        <w:ind w:left="720" w:right="0" w:hanging="360"/>
         <w:contextualSpacing/>
+        <w:rPr>
+          <w:b/>
+          <w:b/>
+          <w:color w:val="424242"/>
+          <w:sz w:val="30"/>
+          <w:szCs w:val="30"/>
+        </w:rPr>
+      </w:pPr>
+      <w:r>
+        <w:rPr/>
+      </w:r>
+    </w:p>
+    <w:p>
+      <w:pPr>
+        <w:pStyle w:val="Normal"/>
+        <w:keepNext w:val="false"/>
+        <w:keepLines w:val="false"/>
+        <w:widowControl/>
+        <w:bidi w:val="0"/>
+        <w:spacing w:lineRule="auto" w:line="276" w:before="0" w:after="0"/>
+        <w:ind w:left="0" w:right="0" w:hanging="0"/>
+        <w:contextualSpacing/>
+        <w:jc w:val="left"/>
         <w:rPr>
           <w:b/>
           <w:b/>
@@ -1476,8 +1533,23 @@
           <w:szCs w:val="48"/>
         </w:rPr>
       </w:pPr>
-      <w:bookmarkStart w:id="3" w:name="_sjmb6j982n0"/>
-      <w:bookmarkEnd w:id="3"/>
+      <w:r>
+        <w:rPr/>
+      </w:r>
+    </w:p>
+    <w:p>
+      <w:pPr>
+        <w:pStyle w:val="Normal"/>
+        <w:widowControl/>
+        <w:bidi w:val="0"/>
+        <w:spacing w:lineRule="auto" w:line="276" w:before="0" w:after="0"/>
+        <w:ind w:left="0" w:right="0" w:hanging="0"/>
+        <w:contextualSpacing/>
+        <w:jc w:val="left"/>
+        <w:rPr/>
+      </w:pPr>
+      <w:bookmarkStart w:id="1" w:name="_sjmb6j982n0"/>
+      <w:bookmarkEnd w:id="1"/>
       <w:r>
         <w:rPr>
           <w:b/>
@@ -1490,14 +1562,265 @@
     <w:p>
       <w:pPr>
         <w:pStyle w:val="Normal"/>
-        <w:spacing w:before="0" w:after="0"/>
-        <w:rPr>
+        <w:widowControl/>
+        <w:bidi w:val="0"/>
+        <w:spacing w:lineRule="auto" w:line="276" w:before="0" w:after="0"/>
+        <w:ind w:left="0" w:right="0" w:hanging="0"/>
+        <w:contextualSpacing/>
+        <w:jc w:val="left"/>
+        <w:rPr>
+          <w:b/>
+          <w:b/>
+          <w:sz w:val="48"/>
+          <w:szCs w:val="48"/>
+        </w:rPr>
+      </w:pPr>
+      <w:r>
+        <w:rPr/>
+      </w:r>
+    </w:p>
+    <w:p>
+      <w:pPr>
+        <w:pStyle w:val="Normal"/>
+        <w:spacing w:before="0" w:after="0"/>
+        <w:rPr/>
+      </w:pPr>
+      <w:r>
+        <w:rPr>
+          <w:i/>
+          <w:color w:val="424242"/>
+          <w:sz w:val="30"/>
+          <w:szCs w:val="30"/>
+        </w:rPr>
+        <w:t>“</w:t>
+      </w:r>
+      <w:r>
+        <w:rPr>
+          <w:i/>
+          <w:color w:val="424242"/>
+          <w:sz w:val="30"/>
+          <w:szCs w:val="30"/>
+        </w:rPr>
+        <w:t xml:space="preserve">Why do I see so many </w:t>
+      </w:r>
+      <w:r>
+        <w:rPr>
+          <w:rStyle w:val="StrongEmphasis"/>
+          <w:i/>
+          <w:color w:val="424242"/>
+          <w:sz w:val="30"/>
+          <w:szCs w:val="30"/>
+        </w:rPr>
+        <w:t>Client creation error: ForbiddenErrors</w:t>
+      </w:r>
+      <w:r>
+        <w:rPr>
+          <w:rStyle w:val="StrongEmphasis"/>
+          <w:b w:val="false"/>
+          <w:bCs w:val="false"/>
+          <w:i/>
+          <w:color w:val="424242"/>
+          <w:sz w:val="30"/>
+          <w:szCs w:val="30"/>
+        </w:rPr>
+        <w:t>?”</w:t>
+      </w:r>
+    </w:p>
+    <w:p>
+      <w:pPr>
+        <w:pStyle w:val="Normal"/>
+        <w:spacing w:before="0" w:after="0"/>
+        <w:rPr>
+          <w:rStyle w:val="StrongEmphasis"/>
+          <w:b w:val="false"/>
+          <w:b w:val="false"/>
+          <w:bCs w:val="false"/>
           <w:i/>
           <w:i/>
           <w:color w:val="424242"/>
           <w:sz w:val="30"/>
           <w:szCs w:val="30"/>
         </w:rPr>
+      </w:pPr>
+      <w:r>
+        <w:rPr/>
+      </w:r>
+    </w:p>
+    <w:p>
+      <w:pPr>
+        <w:pStyle w:val="Normal"/>
+        <w:spacing w:before="0" w:after="0"/>
+        <w:rPr/>
+      </w:pPr>
+      <w:r>
+        <w:rPr>
+          <w:rStyle w:val="StrongEmphasis"/>
+          <w:b w:val="false"/>
+          <w:bCs w:val="false"/>
+          <w:i w:val="false"/>
+          <w:iCs w:val="false"/>
+          <w:color w:val="424242"/>
+          <w:sz w:val="30"/>
+          <w:szCs w:val="30"/>
+        </w:rPr>
+        <w:t xml:space="preserve">Most likely because the Site Name ID is wrong. The default one which is “ninja-forms-videomail-local” only works locally. To run on your server, you need to obtain your custom Site Name ID first via </w:t>
+      </w:r>
+      <w:hyperlink r:id="rId17">
+        <w:r>
+          <w:rPr>
+            <w:rStyle w:val="InternetLink"/>
+            <w:b w:val="false"/>
+            <w:bCs w:val="false"/>
+            <w:i w:val="false"/>
+            <w:iCs w:val="false"/>
+            <w:color w:val="1155CC"/>
+            <w:sz w:val="30"/>
+            <w:szCs w:val="30"/>
+            <w:u w:val="single"/>
+          </w:rPr>
+          <w:t>https://videomail.io/whitelist</w:t>
+        </w:r>
+      </w:hyperlink>
+      <w:r>
+        <w:rPr>
+          <w:rStyle w:val="StrongEmphasis"/>
+          <w:b w:val="false"/>
+          <w:bCs w:val="false"/>
+          <w:i w:val="false"/>
+          <w:iCs w:val="false"/>
+          <w:color w:val="424242"/>
+          <w:sz w:val="30"/>
+          <w:szCs w:val="30"/>
+        </w:rPr>
+        <w:t xml:space="preserve"> and then set it under options here:</w:t>
+      </w:r>
+    </w:p>
+    <w:p>
+      <w:pPr>
+        <w:pStyle w:val="Normal"/>
+        <w:spacing w:before="0" w:after="0"/>
+        <w:rPr>
+          <w:rStyle w:val="StrongEmphasis"/>
+          <w:b w:val="false"/>
+          <w:b w:val="false"/>
+          <w:bCs w:val="false"/>
+          <w:i w:val="false"/>
+          <w:i w:val="false"/>
+          <w:iCs w:val="false"/>
+          <w:color w:val="424242"/>
+          <w:sz w:val="30"/>
+          <w:szCs w:val="30"/>
+        </w:rPr>
+      </w:pPr>
+      <w:r>
+        <w:rPr/>
+      </w:r>
+    </w:p>
+    <w:p>
+      <w:pPr>
+        <w:pStyle w:val="Normal"/>
+        <w:spacing w:before="0" w:after="0"/>
+        <w:rPr>
+          <w:rStyle w:val="StrongEmphasis"/>
+          <w:b w:val="false"/>
+          <w:b w:val="false"/>
+          <w:bCs w:val="false"/>
+          <w:i/>
+          <w:i/>
+          <w:color w:val="424242"/>
+          <w:sz w:val="30"/>
+          <w:szCs w:val="30"/>
+        </w:rPr>
+      </w:pPr>
+      <w:r>
+        <w:rPr/>
+        <w:drawing>
+          <wp:anchor behindDoc="0" distT="0" distB="0" distL="0" distR="0" simplePos="0" locked="0" layoutInCell="1" allowOverlap="1" relativeHeight="18">
+            <wp:simplePos x="0" y="0"/>
+            <wp:positionH relativeFrom="column">
+              <wp:align>center</wp:align>
+            </wp:positionH>
+            <wp:positionV relativeFrom="paragraph">
+              <wp:posOffset>635</wp:posOffset>
+            </wp:positionV>
+            <wp:extent cx="5731510" cy="4347210"/>
+            <wp:effectExtent l="0" t="0" r="0" b="0"/>
+            <wp:wrapSquare wrapText="largest"/>
+            <wp:docPr id="15" name="Image1" descr=""/>
+            <wp:cNvGraphicFramePr>
+              <a:graphicFrameLocks xmlns:a="http://schemas.openxmlformats.org/drawingml/2006/main" noChangeAspect="1"/>
+            </wp:cNvGraphicFramePr>
+            <a:graphic xmlns:a="http://schemas.openxmlformats.org/drawingml/2006/main">
+              <a:graphicData uri="http://schemas.openxmlformats.org/drawingml/2006/picture">
+                <pic:pic xmlns:pic="http://schemas.openxmlformats.org/drawingml/2006/picture">
+                  <pic:nvPicPr>
+                    <pic:cNvPr id="15" name="Image1" descr=""/>
+                    <pic:cNvPicPr>
+                      <a:picLocks noChangeAspect="1" noChangeArrowheads="1"/>
+                    </pic:cNvPicPr>
+                  </pic:nvPicPr>
+                  <pic:blipFill>
+                    <a:blip r:embed="rId18"/>
+                    <a:stretch>
+                      <a:fillRect/>
+                    </a:stretch>
+                  </pic:blipFill>
+                  <pic:spPr bwMode="auto">
+                    <a:xfrm>
+                      <a:off x="0" y="0"/>
+                      <a:ext cx="5731510" cy="4347210"/>
+                    </a:xfrm>
+                    <a:prstGeom prst="rect">
+                      <a:avLst/>
+                    </a:prstGeom>
+                  </pic:spPr>
+                </pic:pic>
+              </a:graphicData>
+            </a:graphic>
+          </wp:anchor>
+        </w:drawing>
+      </w:r>
+    </w:p>
+    <w:p>
+      <w:pPr>
+        <w:pStyle w:val="Normal"/>
+        <w:spacing w:before="0" w:after="0"/>
+        <w:rPr>
+          <w:i/>
+          <w:i/>
+          <w:color w:val="424242"/>
+          <w:sz w:val="30"/>
+          <w:szCs w:val="30"/>
+        </w:rPr>
+      </w:pPr>
+      <w:r>
+        <w:rPr/>
+      </w:r>
+    </w:p>
+    <w:p>
+      <w:pPr>
+        <w:pStyle w:val="Normal"/>
+        <w:spacing w:before="0" w:after="0"/>
+        <w:rPr>
+          <w:i/>
+          <w:i/>
+          <w:color w:val="424242"/>
+          <w:sz w:val="30"/>
+          <w:szCs w:val="30"/>
+        </w:rPr>
+      </w:pPr>
+      <w:r>
+        <w:rPr/>
+      </w:r>
+      <w:r>
+        <w:br w:type="page"/>
+      </w:r>
+    </w:p>
+    <w:p>
+      <w:pPr>
+        <w:pStyle w:val="Normal"/>
+        <w:spacing w:before="0" w:after="0"/>
+        <w:rPr/>
       </w:pPr>
       <w:r>
         <w:rPr>
@@ -1559,7 +1882,7 @@
             <wp:extent cx="5731510" cy="5651500"/>
             <wp:effectExtent l="0" t="0" r="0" b="0"/>
             <wp:wrapTopAndBottom/>
-            <wp:docPr id="15" name="image12.png" descr=""/>
+            <wp:docPr id="16" name="image12.png" descr=""/>
             <wp:cNvGraphicFramePr>
               <a:graphicFrameLocks xmlns:a="http://schemas.openxmlformats.org/drawingml/2006/main" noChangeAspect="1"/>
             </wp:cNvGraphicFramePr>
@@ -1567,13 +1890,13 @@
               <a:graphicData uri="http://schemas.openxmlformats.org/drawingml/2006/picture">
                 <pic:pic xmlns:pic="http://schemas.openxmlformats.org/drawingml/2006/picture">
                   <pic:nvPicPr>
-                    <pic:cNvPr id="15" name="image12.png" descr=""/>
+                    <pic:cNvPr id="16" name="image12.png" descr=""/>
                     <pic:cNvPicPr>
                       <a:picLocks noChangeAspect="1" noChangeArrowheads="1"/>
                     </pic:cNvPicPr>
                   </pic:nvPicPr>
                   <pic:blipFill>
-                    <a:blip r:embed="rId16"/>
+                    <a:blip r:embed="rId19"/>
                     <a:stretch>
                       <a:fillRect/>
                     </a:stretch>
@@ -1659,6 +1982,25 @@
         </w:rPr>
       </w:pPr>
       <w:r>
+        <w:rPr/>
+      </w:r>
+      <w:r>
+        <w:br w:type="page"/>
+      </w:r>
+    </w:p>
+    <w:p>
+      <w:pPr>
+        <w:pStyle w:val="Normal"/>
+        <w:spacing w:before="0" w:after="0"/>
+        <w:rPr>
+          <w:i/>
+          <w:i/>
+          <w:color w:val="424242"/>
+          <w:sz w:val="30"/>
+          <w:szCs w:val="30"/>
+        </w:rPr>
+      </w:pPr>
+      <w:r>
         <w:rPr>
           <w:i/>
           <w:color w:val="424242"/>
@@ -1718,7 +2060,7 @@
             <wp:extent cx="5731510" cy="5257800"/>
             <wp:effectExtent l="0" t="0" r="0" b="0"/>
             <wp:wrapTopAndBottom/>
-            <wp:docPr id="16" name="image28.png" descr=""/>
+            <wp:docPr id="17" name="image28.png" descr=""/>
             <wp:cNvGraphicFramePr>
               <a:graphicFrameLocks xmlns:a="http://schemas.openxmlformats.org/drawingml/2006/main" noChangeAspect="1"/>
             </wp:cNvGraphicFramePr>
@@ -1726,13 +2068,13 @@
               <a:graphicData uri="http://schemas.openxmlformats.org/drawingml/2006/picture">
                 <pic:pic xmlns:pic="http://schemas.openxmlformats.org/drawingml/2006/picture">
                   <pic:nvPicPr>
-                    <pic:cNvPr id="16" name="image28.png" descr=""/>
+                    <pic:cNvPr id="17" name="image28.png" descr=""/>
                     <pic:cNvPicPr>
                       <a:picLocks noChangeAspect="1" noChangeArrowheads="1"/>
                     </pic:cNvPicPr>
                   </pic:nvPicPr>
                   <pic:blipFill>
-                    <a:blip r:embed="rId17"/>
+                    <a:blip r:embed="rId20"/>
                     <a:stretch>
                       <a:fillRect/>
                     </a:stretch>
@@ -1847,7 +2189,7 @@
         </w:rPr>
         <w:t xml:space="preserve">Why are the videomails linked to </w:t>
       </w:r>
-      <w:hyperlink r:id="rId18">
+      <w:hyperlink r:id="rId21">
         <w:r>
           <w:rPr>
             <w:rStyle w:val="InternetLink"/>
@@ -2361,7 +2703,7 @@
         </w:rPr>
         <w:t xml:space="preserve">The pleasure is mine, the source code is open source, available on GitHub here </w:t>
       </w:r>
-      <w:hyperlink r:id="rId19">
+      <w:hyperlink r:id="rId22">
         <w:r>
           <w:rPr>
             <w:rStyle w:val="InternetLink"/>
@@ -2381,7 +2723,7 @@
         </w:rPr>
         <w:t xml:space="preserve"> and is also an npm package, see </w:t>
       </w:r>
-      <w:hyperlink r:id="rId20">
+      <w:hyperlink r:id="rId23">
         <w:r>
           <w:rPr>
             <w:rStyle w:val="InternetLink"/>
@@ -2424,8 +2766,8 @@
         <w:contextualSpacing/>
         <w:rPr/>
       </w:pPr>
-      <w:bookmarkStart w:id="4" w:name="_nfhpe891uf69"/>
-      <w:bookmarkEnd w:id="4"/>
+      <w:bookmarkStart w:id="2" w:name="_nfhpe891uf69"/>
+      <w:bookmarkEnd w:id="2"/>
       <w:r>
         <w:rPr>
           <w:b/>
@@ -2445,8 +2787,22 @@
           <w:b/>
         </w:rPr>
       </w:pPr>
-      <w:bookmarkStart w:id="5" w:name="_yth6ec3rhx05"/>
-      <w:bookmarkEnd w:id="5"/>
+      <w:r>
+        <w:rPr/>
+      </w:r>
+    </w:p>
+    <w:p>
+      <w:pPr>
+        <w:pStyle w:val="Heading3"/>
+        <w:spacing w:before="0" w:after="0"/>
+        <w:contextualSpacing/>
+        <w:rPr>
+          <w:b/>
+          <w:b/>
+        </w:rPr>
+      </w:pPr>
+      <w:bookmarkStart w:id="3" w:name="_yth6ec3rhx05"/>
+      <w:bookmarkEnd w:id="3"/>
       <w:r>
         <w:rPr>
           <w:b/>
@@ -2469,7 +2825,7 @@
         <w:tblStyle w:val="Table1"/>
         <w:tblW w:w="9000" w:type="dxa"/>
         <w:jc w:val="left"/>
-        <w:tblInd w:w="-37" w:type="dxa"/>
+        <w:tblInd w:w="-46" w:type="dxa"/>
         <w:tblBorders>
           <w:top w:val="single" w:sz="8" w:space="0" w:color="000001"/>
           <w:left w:val="single" w:sz="8" w:space="0" w:color="000001"/>
@@ -2480,7 +2836,7 @@
         </w:tblBorders>
         <w:tblCellMar>
           <w:top w:w="100" w:type="dxa"/>
-          <w:left w:w="70" w:type="dxa"/>
+          <w:left w:w="60" w:type="dxa"/>
           <w:bottom w:w="100" w:type="dxa"/>
           <w:right w:w="100" w:type="dxa"/>
         </w:tblCellMar>
@@ -2504,9 +2860,6 @@
               <w:insideV w:val="single" w:sz="8" w:space="0" w:color="000001"/>
             </w:tcBorders>
             <w:shd w:fill="auto" w:val="clear"/>
-            <w:tcMar>
-              <w:left w:w="70" w:type="dxa"/>
-            </w:tcMar>
           </w:tcPr>
           <w:p>
             <w:pPr>
@@ -2543,9 +2896,6 @@
               <w:insideV w:val="single" w:sz="8" w:space="0" w:color="000001"/>
             </w:tcBorders>
             <w:shd w:fill="auto" w:val="clear"/>
-            <w:tcMar>
-              <w:left w:w="70" w:type="dxa"/>
-            </w:tcMar>
           </w:tcPr>
           <w:p>
             <w:pPr>
@@ -2580,9 +2930,6 @@
               <w:insideV w:val="single" w:sz="8" w:space="0" w:color="000001"/>
             </w:tcBorders>
             <w:shd w:fill="auto" w:val="clear"/>
-            <w:tcMar>
-              <w:left w:w="70" w:type="dxa"/>
-            </w:tcMar>
           </w:tcPr>
           <w:p>
             <w:pPr>
@@ -2619,9 +2966,6 @@
               <w:insideV w:val="single" w:sz="8" w:space="0" w:color="000001"/>
             </w:tcBorders>
             <w:shd w:fill="auto" w:val="clear"/>
-            <w:tcMar>
-              <w:left w:w="70" w:type="dxa"/>
-            </w:tcMar>
           </w:tcPr>
           <w:p>
             <w:pPr>
@@ -2656,9 +3000,6 @@
               <w:insideV w:val="single" w:sz="8" w:space="0" w:color="000001"/>
             </w:tcBorders>
             <w:shd w:fill="auto" w:val="clear"/>
-            <w:tcMar>
-              <w:left w:w="70" w:type="dxa"/>
-            </w:tcMar>
           </w:tcPr>
           <w:p>
             <w:pPr>
@@ -2697,9 +3038,6 @@
               <w:insideV w:val="single" w:sz="8" w:space="0" w:color="000001"/>
             </w:tcBorders>
             <w:shd w:fill="auto" w:val="clear"/>
-            <w:tcMar>
-              <w:left w:w="70" w:type="dxa"/>
-            </w:tcMar>
           </w:tcPr>
           <w:p>
             <w:pPr>
@@ -2734,9 +3072,6 @@
               <w:insideV w:val="single" w:sz="8" w:space="0" w:color="000001"/>
             </w:tcBorders>
             <w:shd w:fill="auto" w:val="clear"/>
-            <w:tcMar>
-              <w:left w:w="70" w:type="dxa"/>
-            </w:tcMar>
           </w:tcPr>
           <w:p>
             <w:pPr>
@@ -2773,9 +3108,6 @@
               <w:insideV w:val="single" w:sz="8" w:space="0" w:color="000001"/>
             </w:tcBorders>
             <w:shd w:fill="auto" w:val="clear"/>
-            <w:tcMar>
-              <w:left w:w="70" w:type="dxa"/>
-            </w:tcMar>
           </w:tcPr>
           <w:p>
             <w:pPr>
@@ -2810,9 +3142,6 @@
               <w:insideV w:val="single" w:sz="8" w:space="0" w:color="000001"/>
             </w:tcBorders>
             <w:shd w:fill="auto" w:val="clear"/>
-            <w:tcMar>
-              <w:left w:w="70" w:type="dxa"/>
-            </w:tcMar>
           </w:tcPr>
           <w:p>
             <w:pPr>
@@ -2849,9 +3178,6 @@
               <w:insideV w:val="single" w:sz="8" w:space="0" w:color="000001"/>
             </w:tcBorders>
             <w:shd w:fill="auto" w:val="clear"/>
-            <w:tcMar>
-              <w:left w:w="70" w:type="dxa"/>
-            </w:tcMar>
           </w:tcPr>
           <w:p>
             <w:pPr>
@@ -2880,7 +3206,7 @@
               <w:rPr/>
               <w:t xml:space="preserve"> is the default ID which works for </w:t>
             </w:r>
-            <w:hyperlink r:id="rId21">
+            <w:hyperlink r:id="rId24">
               <w:r>
                 <w:rPr>
                   <w:rStyle w:val="InternetLink"/>
@@ -2894,7 +3220,7 @@
               <w:rPr/>
               <w:t xml:space="preserve">, </w:t>
             </w:r>
-            <w:hyperlink r:id="rId22">
+            <w:hyperlink r:id="rId25">
               <w:r>
                 <w:rPr>
                   <w:rStyle w:val="InternetLink"/>
@@ -2908,7 +3234,7 @@
               <w:rPr/>
               <w:t xml:space="preserve"> and </w:t>
             </w:r>
-            <w:hyperlink r:id="rId23">
+            <w:hyperlink r:id="rId26">
               <w:r>
                 <w:rPr>
                   <w:rStyle w:val="InternetLink"/>
@@ -2955,7 +3281,8 @@
               <w:rPr/>
               <w:t xml:space="preserve">If you intend to run your site on different URLs, you’ll need to whitelist them here </w:t>
             </w:r>
-            <w:hyperlink r:id="rId24">
+            <w:hyperlink r:id="rId27">
+              <w:bookmarkStart w:id="4" w:name="__DdeLink__231_1199058735"/>
               <w:r>
                 <w:rPr>
                   <w:rStyle w:val="InternetLink"/>
@@ -2965,6 +3292,7 @@
                 <w:t>https://videomail.io/whitelist</w:t>
               </w:r>
             </w:hyperlink>
+            <w:bookmarkEnd w:id="4"/>
           </w:p>
         </w:tc>
       </w:tr>
@@ -2982,9 +3310,6 @@
               <w:insideV w:val="single" w:sz="8" w:space="0" w:color="000001"/>
             </w:tcBorders>
             <w:shd w:fill="auto" w:val="clear"/>
-            <w:tcMar>
-              <w:left w:w="70" w:type="dxa"/>
-            </w:tcMar>
           </w:tcPr>
           <w:p>
             <w:pPr>
@@ -3021,9 +3346,6 @@
               <w:insideV w:val="single" w:sz="8" w:space="0" w:color="000001"/>
             </w:tcBorders>
             <w:shd w:fill="auto" w:val="clear"/>
-            <w:tcMar>
-              <w:left w:w="70" w:type="dxa"/>
-            </w:tcMar>
           </w:tcPr>
           <w:p>
             <w:pPr>
@@ -3058,9 +3380,6 @@
               <w:insideV w:val="single" w:sz="8" w:space="0" w:color="000001"/>
             </w:tcBorders>
             <w:shd w:fill="auto" w:val="clear"/>
-            <w:tcMar>
-              <w:left w:w="70" w:type="dxa"/>
-            </w:tcMar>
           </w:tcPr>
           <w:p>
             <w:pPr>
@@ -3097,9 +3416,6 @@
               <w:insideV w:val="single" w:sz="8" w:space="0" w:color="000001"/>
             </w:tcBorders>
             <w:shd w:fill="auto" w:val="clear"/>
-            <w:tcMar>
-              <w:left w:w="70" w:type="dxa"/>
-            </w:tcMar>
           </w:tcPr>
           <w:p>
             <w:pPr>
@@ -3134,9 +3450,6 @@
               <w:insideV w:val="single" w:sz="8" w:space="0" w:color="000001"/>
             </w:tcBorders>
             <w:shd w:fill="auto" w:val="clear"/>
-            <w:tcMar>
-              <w:left w:w="70" w:type="dxa"/>
-            </w:tcMar>
           </w:tcPr>
           <w:p>
             <w:pPr>
@@ -3173,9 +3486,6 @@
               <w:insideV w:val="single" w:sz="8" w:space="0" w:color="000001"/>
             </w:tcBorders>
             <w:shd w:fill="auto" w:val="clear"/>
-            <w:tcMar>
-              <w:left w:w="70" w:type="dxa"/>
-            </w:tcMar>
           </w:tcPr>
           <w:p>
             <w:pPr>
@@ -3210,9 +3520,6 @@
               <w:insideV w:val="single" w:sz="8" w:space="0" w:color="000001"/>
             </w:tcBorders>
             <w:shd w:fill="auto" w:val="clear"/>
-            <w:tcMar>
-              <w:left w:w="70" w:type="dxa"/>
-            </w:tcMar>
           </w:tcPr>
           <w:p>
             <w:pPr>
@@ -3249,9 +3556,6 @@
               <w:insideV w:val="single" w:sz="8" w:space="0" w:color="000001"/>
             </w:tcBorders>
             <w:shd w:fill="auto" w:val="clear"/>
-            <w:tcMar>
-              <w:left w:w="70" w:type="dxa"/>
-            </w:tcMar>
           </w:tcPr>
           <w:p>
             <w:pPr>
@@ -3283,8 +3587,22 @@
           <w:b/>
         </w:rPr>
       </w:pPr>
-      <w:bookmarkStart w:id="6" w:name="_33a400fd7v2h"/>
-      <w:bookmarkEnd w:id="6"/>
+      <w:r>
+        <w:rPr/>
+      </w:r>
+    </w:p>
+    <w:p>
+      <w:pPr>
+        <w:pStyle w:val="Heading3"/>
+        <w:spacing w:before="0" w:after="0"/>
+        <w:contextualSpacing/>
+        <w:rPr>
+          <w:b/>
+          <w:b/>
+        </w:rPr>
+      </w:pPr>
+      <w:bookmarkStart w:id="5" w:name="_33a400fd7v2h"/>
+      <w:bookmarkEnd w:id="5"/>
       <w:r>
         <w:rPr>
           <w:b/>
@@ -3307,7 +3625,7 @@
         <w:tblStyle w:val="Table2"/>
         <w:tblW w:w="9000" w:type="dxa"/>
         <w:jc w:val="left"/>
-        <w:tblInd w:w="-37" w:type="dxa"/>
+        <w:tblInd w:w="-46" w:type="dxa"/>
         <w:tblBorders>
           <w:top w:val="single" w:sz="8" w:space="0" w:color="000001"/>
           <w:left w:val="single" w:sz="8" w:space="0" w:color="000001"/>
@@ -3318,7 +3636,7 @@
         </w:tblBorders>
         <w:tblCellMar>
           <w:top w:w="100" w:type="dxa"/>
-          <w:left w:w="70" w:type="dxa"/>
+          <w:left w:w="60" w:type="dxa"/>
           <w:bottom w:w="100" w:type="dxa"/>
           <w:right w:w="100" w:type="dxa"/>
         </w:tblCellMar>
@@ -3342,9 +3660,6 @@
               <w:insideV w:val="single" w:sz="8" w:space="0" w:color="000001"/>
             </w:tcBorders>
             <w:shd w:fill="auto" w:val="clear"/>
-            <w:tcMar>
-              <w:left w:w="70" w:type="dxa"/>
-            </w:tcMar>
           </w:tcPr>
           <w:p>
             <w:pPr>
@@ -3381,9 +3696,6 @@
               <w:insideV w:val="single" w:sz="8" w:space="0" w:color="000001"/>
             </w:tcBorders>
             <w:shd w:fill="auto" w:val="clear"/>
-            <w:tcMar>
-              <w:left w:w="70" w:type="dxa"/>
-            </w:tcMar>
           </w:tcPr>
           <w:p>
             <w:pPr>
@@ -3418,9 +3730,6 @@
               <w:insideV w:val="single" w:sz="8" w:space="0" w:color="000001"/>
             </w:tcBorders>
             <w:shd w:fill="auto" w:val="clear"/>
-            <w:tcMar>
-              <w:left w:w="70" w:type="dxa"/>
-            </w:tcMar>
           </w:tcPr>
           <w:p>
             <w:pPr>
@@ -3457,9 +3766,6 @@
               <w:insideV w:val="single" w:sz="8" w:space="0" w:color="000001"/>
             </w:tcBorders>
             <w:shd w:fill="auto" w:val="clear"/>
-            <w:tcMar>
-              <w:left w:w="70" w:type="dxa"/>
-            </w:tcMar>
           </w:tcPr>
           <w:p>
             <w:pPr>
@@ -3501,8 +3807,8 @@
           <w:b/>
         </w:rPr>
       </w:pPr>
-      <w:bookmarkStart w:id="7" w:name="_lfdtzzhwyzre"/>
-      <w:bookmarkEnd w:id="7"/>
+      <w:bookmarkStart w:id="6" w:name="_lfdtzzhwyzre"/>
+      <w:bookmarkEnd w:id="6"/>
       <w:r>
         <w:rPr>
           <w:b/>
@@ -3525,7 +3831,7 @@
         <w:tblStyle w:val="Table3"/>
         <w:tblW w:w="9000" w:type="dxa"/>
         <w:jc w:val="left"/>
-        <w:tblInd w:w="-37" w:type="dxa"/>
+        <w:tblInd w:w="-46" w:type="dxa"/>
         <w:tblBorders>
           <w:top w:val="single" w:sz="8" w:space="0" w:color="000001"/>
           <w:left w:val="single" w:sz="8" w:space="0" w:color="000001"/>
@@ -3536,7 +3842,7 @@
         </w:tblBorders>
         <w:tblCellMar>
           <w:top w:w="100" w:type="dxa"/>
-          <w:left w:w="70" w:type="dxa"/>
+          <w:left w:w="60" w:type="dxa"/>
           <w:bottom w:w="100" w:type="dxa"/>
           <w:right w:w="100" w:type="dxa"/>
         </w:tblCellMar>
@@ -3560,9 +3866,6 @@
               <w:insideV w:val="single" w:sz="8" w:space="0" w:color="000001"/>
             </w:tcBorders>
             <w:shd w:fill="auto" w:val="clear"/>
-            <w:tcMar>
-              <w:left w:w="70" w:type="dxa"/>
-            </w:tcMar>
           </w:tcPr>
           <w:p>
             <w:pPr>
@@ -3599,9 +3902,6 @@
               <w:insideV w:val="single" w:sz="8" w:space="0" w:color="000001"/>
             </w:tcBorders>
             <w:shd w:fill="auto" w:val="clear"/>
-            <w:tcMar>
-              <w:left w:w="70" w:type="dxa"/>
-            </w:tcMar>
           </w:tcPr>
           <w:p>
             <w:pPr>
@@ -3636,9 +3936,6 @@
               <w:insideV w:val="single" w:sz="8" w:space="0" w:color="000001"/>
             </w:tcBorders>
             <w:shd w:fill="auto" w:val="clear"/>
-            <w:tcMar>
-              <w:left w:w="70" w:type="dxa"/>
-            </w:tcMar>
           </w:tcPr>
           <w:p>
             <w:pPr>
@@ -3675,9 +3972,6 @@
               <w:insideV w:val="single" w:sz="8" w:space="0" w:color="000001"/>
             </w:tcBorders>
             <w:shd w:fill="auto" w:val="clear"/>
-            <w:tcMar>
-              <w:left w:w="70" w:type="dxa"/>
-            </w:tcMar>
           </w:tcPr>
           <w:p>
             <w:pPr>
@@ -3712,9 +4006,6 @@
               <w:insideV w:val="single" w:sz="8" w:space="0" w:color="000001"/>
             </w:tcBorders>
             <w:shd w:fill="auto" w:val="clear"/>
-            <w:tcMar>
-              <w:left w:w="70" w:type="dxa"/>
-            </w:tcMar>
           </w:tcPr>
           <w:p>
             <w:pPr>
@@ -3753,9 +4044,6 @@
               <w:insideV w:val="single" w:sz="8" w:space="0" w:color="000001"/>
             </w:tcBorders>
             <w:shd w:fill="auto" w:val="clear"/>
-            <w:tcMar>
-              <w:left w:w="70" w:type="dxa"/>
-            </w:tcMar>
           </w:tcPr>
           <w:p>
             <w:pPr>
@@ -3797,8 +4085,8 @@
           <w:b/>
         </w:rPr>
       </w:pPr>
-      <w:bookmarkStart w:id="8" w:name="_ca6f82xtnz8x"/>
-      <w:bookmarkEnd w:id="8"/>
+      <w:bookmarkStart w:id="7" w:name="_ca6f82xtnz8x"/>
+      <w:bookmarkEnd w:id="7"/>
       <w:r>
         <w:rPr>
           <w:b/>
@@ -3821,7 +4109,7 @@
         <w:tblStyle w:val="Table4"/>
         <w:tblW w:w="9000" w:type="dxa"/>
         <w:jc w:val="left"/>
-        <w:tblInd w:w="-37" w:type="dxa"/>
+        <w:tblInd w:w="-46" w:type="dxa"/>
         <w:tblBorders>
           <w:top w:val="single" w:sz="8" w:space="0" w:color="000001"/>
           <w:left w:val="single" w:sz="8" w:space="0" w:color="000001"/>
@@ -3832,7 +4120,7 @@
         </w:tblBorders>
         <w:tblCellMar>
           <w:top w:w="100" w:type="dxa"/>
-          <w:left w:w="70" w:type="dxa"/>
+          <w:left w:w="60" w:type="dxa"/>
           <w:bottom w:w="100" w:type="dxa"/>
           <w:right w:w="100" w:type="dxa"/>
         </w:tblCellMar>
@@ -3858,9 +4146,6 @@
               <w:insideV w:val="single" w:sz="8" w:space="0" w:color="000001"/>
             </w:tcBorders>
             <w:shd w:fill="auto" w:val="clear"/>
-            <w:tcMar>
-              <w:left w:w="70" w:type="dxa"/>
-            </w:tcMar>
           </w:tcPr>
           <w:p>
             <w:pPr>
@@ -3897,9 +4182,6 @@
               <w:insideV w:val="single" w:sz="8" w:space="0" w:color="000001"/>
             </w:tcBorders>
             <w:shd w:fill="auto" w:val="clear"/>
-            <w:tcMar>
-              <w:left w:w="70" w:type="dxa"/>
-            </w:tcMar>
           </w:tcPr>
           <w:p>
             <w:pPr>
@@ -3941,8 +4223,8 @@
           <w:b/>
         </w:rPr>
       </w:pPr>
-      <w:bookmarkStart w:id="9" w:name="_j223804pfmox"/>
-      <w:bookmarkEnd w:id="9"/>
+      <w:bookmarkStart w:id="8" w:name="_j223804pfmox"/>
+      <w:bookmarkEnd w:id="8"/>
       <w:r>
         <w:rPr>
           <w:b/>
@@ -3965,7 +4247,7 @@
         <w:tblStyle w:val="Table5"/>
         <w:tblW w:w="9000" w:type="dxa"/>
         <w:jc w:val="left"/>
-        <w:tblInd w:w="-37" w:type="dxa"/>
+        <w:tblInd w:w="-46" w:type="dxa"/>
         <w:tblBorders>
           <w:top w:val="single" w:sz="8" w:space="0" w:color="000001"/>
           <w:left w:val="single" w:sz="8" w:space="0" w:color="000001"/>
@@ -3976,7 +4258,7 @@
         </w:tblBorders>
         <w:tblCellMar>
           <w:top w:w="100" w:type="dxa"/>
-          <w:left w:w="70" w:type="dxa"/>
+          <w:left w:w="60" w:type="dxa"/>
           <w:bottom w:w="100" w:type="dxa"/>
           <w:right w:w="100" w:type="dxa"/>
         </w:tblCellMar>
@@ -4002,9 +4284,6 @@
               <w:insideV w:val="single" w:sz="8" w:space="0" w:color="000001"/>
             </w:tcBorders>
             <w:shd w:fill="auto" w:val="clear"/>
-            <w:tcMar>
-              <w:left w:w="70" w:type="dxa"/>
-            </w:tcMar>
           </w:tcPr>
           <w:p>
             <w:pPr>
@@ -4041,9 +4320,6 @@
               <w:insideV w:val="single" w:sz="8" w:space="0" w:color="000001"/>
             </w:tcBorders>
             <w:shd w:fill="auto" w:val="clear"/>
-            <w:tcMar>
-              <w:left w:w="70" w:type="dxa"/>
-            </w:tcMar>
           </w:tcPr>
           <w:p>
             <w:pPr>
@@ -5214,6 +5490,249 @@
       <w:rFonts w:ascii="OpenSymbol" w:hAnsi="OpenSymbol" w:eastAsia="OpenSymbol" w:cs="OpenSymbol"/>
     </w:rPr>
   </w:style>
+  <w:style w:type="character" w:styleId="ListLabel55">
+    <w:name w:val="ListLabel 55"/>
+    <w:qFormat/>
+    <w:rPr>
+      <w:rFonts w:ascii="Arial" w:hAnsi="Arial" w:eastAsia="Arial" w:cs="Arial"/>
+      <w:b w:val="false"/>
+      <w:color w:val="424242"/>
+      <w:sz w:val="30"/>
+      <w:szCs w:val="30"/>
+      <w:u w:val="none"/>
+    </w:rPr>
+  </w:style>
+  <w:style w:type="character" w:styleId="ListLabel56">
+    <w:name w:val="ListLabel 56"/>
+    <w:qFormat/>
+    <w:rPr>
+      <w:rFonts w:cs="Arial"/>
+      <w:color w:val="424242"/>
+      <w:sz w:val="30"/>
+      <w:szCs w:val="30"/>
+      <w:u w:val="none"/>
+    </w:rPr>
+  </w:style>
+  <w:style w:type="character" w:styleId="ListLabel57">
+    <w:name w:val="ListLabel 57"/>
+    <w:qFormat/>
+    <w:rPr>
+      <w:rFonts w:cs="Arial"/>
+      <w:color w:val="424242"/>
+      <w:sz w:val="30"/>
+      <w:szCs w:val="30"/>
+      <w:u w:val="none"/>
+    </w:rPr>
+  </w:style>
+  <w:style w:type="character" w:styleId="ListLabel58">
+    <w:name w:val="ListLabel 58"/>
+    <w:qFormat/>
+    <w:rPr>
+      <w:u w:val="none"/>
+    </w:rPr>
+  </w:style>
+  <w:style w:type="character" w:styleId="ListLabel59">
+    <w:name w:val="ListLabel 59"/>
+    <w:qFormat/>
+    <w:rPr>
+      <w:u w:val="none"/>
+    </w:rPr>
+  </w:style>
+  <w:style w:type="character" w:styleId="ListLabel60">
+    <w:name w:val="ListLabel 60"/>
+    <w:qFormat/>
+    <w:rPr>
+      <w:u w:val="none"/>
+    </w:rPr>
+  </w:style>
+  <w:style w:type="character" w:styleId="ListLabel61">
+    <w:name w:val="ListLabel 61"/>
+    <w:qFormat/>
+    <w:rPr>
+      <w:u w:val="none"/>
+    </w:rPr>
+  </w:style>
+  <w:style w:type="character" w:styleId="ListLabel62">
+    <w:name w:val="ListLabel 62"/>
+    <w:qFormat/>
+    <w:rPr>
+      <w:u w:val="none"/>
+    </w:rPr>
+  </w:style>
+  <w:style w:type="character" w:styleId="ListLabel63">
+    <w:name w:val="ListLabel 63"/>
+    <w:qFormat/>
+    <w:rPr>
+      <w:u w:val="none"/>
+    </w:rPr>
+  </w:style>
+  <w:style w:type="character" w:styleId="ListLabel64">
+    <w:name w:val="ListLabel 64"/>
+    <w:qFormat/>
+    <w:rPr>
+      <w:rFonts w:eastAsia="Arial" w:cs="Arial"/>
+      <w:color w:val="424242"/>
+      <w:sz w:val="30"/>
+      <w:szCs w:val="30"/>
+      <w:u w:val="none"/>
+    </w:rPr>
+  </w:style>
+  <w:style w:type="character" w:styleId="ListLabel65">
+    <w:name w:val="ListLabel 65"/>
+    <w:qFormat/>
+    <w:rPr>
+      <w:u w:val="none"/>
+    </w:rPr>
+  </w:style>
+  <w:style w:type="character" w:styleId="ListLabel66">
+    <w:name w:val="ListLabel 66"/>
+    <w:qFormat/>
+    <w:rPr>
+      <w:u w:val="none"/>
+    </w:rPr>
+  </w:style>
+  <w:style w:type="character" w:styleId="ListLabel67">
+    <w:name w:val="ListLabel 67"/>
+    <w:qFormat/>
+    <w:rPr>
+      <w:u w:val="none"/>
+    </w:rPr>
+  </w:style>
+  <w:style w:type="character" w:styleId="ListLabel68">
+    <w:name w:val="ListLabel 68"/>
+    <w:qFormat/>
+    <w:rPr>
+      <w:u w:val="none"/>
+    </w:rPr>
+  </w:style>
+  <w:style w:type="character" w:styleId="ListLabel69">
+    <w:name w:val="ListLabel 69"/>
+    <w:qFormat/>
+    <w:rPr>
+      <w:u w:val="none"/>
+    </w:rPr>
+  </w:style>
+  <w:style w:type="character" w:styleId="ListLabel70">
+    <w:name w:val="ListLabel 70"/>
+    <w:qFormat/>
+    <w:rPr>
+      <w:u w:val="none"/>
+    </w:rPr>
+  </w:style>
+  <w:style w:type="character" w:styleId="ListLabel71">
+    <w:name w:val="ListLabel 71"/>
+    <w:qFormat/>
+    <w:rPr>
+      <w:u w:val="none"/>
+    </w:rPr>
+  </w:style>
+  <w:style w:type="character" w:styleId="ListLabel72">
+    <w:name w:val="ListLabel 72"/>
+    <w:qFormat/>
+    <w:rPr>
+      <w:u w:val="none"/>
+    </w:rPr>
+  </w:style>
+  <w:style w:type="character" w:styleId="ListLabel73">
+    <w:name w:val="ListLabel 73"/>
+    <w:qFormat/>
+    <w:rPr>
+      <w:rFonts w:cs="OpenSymbol"/>
+    </w:rPr>
+  </w:style>
+  <w:style w:type="character" w:styleId="ListLabel74">
+    <w:name w:val="ListLabel 74"/>
+    <w:qFormat/>
+    <w:rPr>
+      <w:rFonts w:cs="OpenSymbol"/>
+    </w:rPr>
+  </w:style>
+  <w:style w:type="character" w:styleId="ListLabel75">
+    <w:name w:val="ListLabel 75"/>
+    <w:qFormat/>
+    <w:rPr>
+      <w:rFonts w:cs="OpenSymbol"/>
+    </w:rPr>
+  </w:style>
+  <w:style w:type="character" w:styleId="ListLabel76">
+    <w:name w:val="ListLabel 76"/>
+    <w:qFormat/>
+    <w:rPr>
+      <w:rFonts w:cs="OpenSymbol"/>
+    </w:rPr>
+  </w:style>
+  <w:style w:type="character" w:styleId="ListLabel77">
+    <w:name w:val="ListLabel 77"/>
+    <w:qFormat/>
+    <w:rPr>
+      <w:rFonts w:cs="OpenSymbol"/>
+    </w:rPr>
+  </w:style>
+  <w:style w:type="character" w:styleId="ListLabel78">
+    <w:name w:val="ListLabel 78"/>
+    <w:qFormat/>
+    <w:rPr>
+      <w:rFonts w:cs="OpenSymbol"/>
+    </w:rPr>
+  </w:style>
+  <w:style w:type="character" w:styleId="ListLabel79">
+    <w:name w:val="ListLabel 79"/>
+    <w:qFormat/>
+    <w:rPr>
+      <w:rFonts w:cs="OpenSymbol"/>
+    </w:rPr>
+  </w:style>
+  <w:style w:type="character" w:styleId="ListLabel80">
+    <w:name w:val="ListLabel 80"/>
+    <w:qFormat/>
+    <w:rPr>
+      <w:rFonts w:cs="OpenSymbol"/>
+    </w:rPr>
+  </w:style>
+  <w:style w:type="character" w:styleId="ListLabel81">
+    <w:name w:val="ListLabel 81"/>
+    <w:qFormat/>
+    <w:rPr>
+      <w:rFonts w:cs="OpenSymbol"/>
+    </w:rPr>
+  </w:style>
+  <w:style w:type="character" w:styleId="ListLabel82">
+    <w:name w:val="ListLabel 82"/>
+    <w:qFormat/>
+    <w:rPr>
+      <w:i/>
+      <w:color w:val="1155CC"/>
+      <w:sz w:val="30"/>
+      <w:szCs w:val="30"/>
+      <w:u w:val="single"/>
+    </w:rPr>
+  </w:style>
+  <w:style w:type="character" w:styleId="ListLabel83">
+    <w:name w:val="ListLabel 83"/>
+    <w:qFormat/>
+    <w:rPr>
+      <w:color w:val="1155CC"/>
+      <w:sz w:val="30"/>
+      <w:szCs w:val="30"/>
+      <w:u w:val="single"/>
+    </w:rPr>
+  </w:style>
+  <w:style w:type="character" w:styleId="ListLabel84">
+    <w:name w:val="ListLabel 84"/>
+    <w:qFormat/>
+    <w:rPr>
+      <w:color w:val="1155CC"/>
+      <w:u w:val="single"/>
+    </w:rPr>
+  </w:style>
+  <w:style w:type="character" w:styleId="StrongEmphasis">
+    <w:name w:val="Strong Emphasis"/>
+    <w:qFormat/>
+    <w:rPr>
+      <w:b/>
+      <w:bCs/>
+    </w:rPr>
+  </w:style>
   <w:style w:type="paragraph" w:styleId="Heading">
     <w:name w:val="Heading"/>
     <w:basedOn w:val="Normal"/>

</xml_diff>